<commit_message>
Fixed resume formatting issue
</commit_message>
<xml_diff>
--- a/resumes/Resume Latest Version.DOCX
+++ b/resumes/Resume Latest Version.DOCX
@@ -44,10 +44,7 @@
             <w:vAlign w:val="bottom"/>
             <w:hideMark/>
           </w:tcPr>
-          <w:p>
-            <w:bookmarkStart w:id="0" w:name="_GoBack"/>
-            <w:bookmarkEnd w:id="0"/>
-          </w:p>
+          <w:p/>
           <w:p>
             <w:pPr>
               <w:pStyle w:val="outerpaddingcellParagraph"/>
@@ -93,8 +90,8 @@
                       <wp:positionV relativeFrom="page">
                         <wp:posOffset>-233045</wp:posOffset>
                       </wp:positionV>
-                      <wp:extent cx="7858125" cy="1381125"/>
-                      <wp:effectExtent l="0" t="0" r="28575" b="28575"/>
+                      <wp:extent cx="7943850" cy="1381125"/>
+                      <wp:effectExtent l="0" t="0" r="19050" b="28575"/>
                       <wp:wrapNone/>
                       <wp:docPr id="7" name="Rectangle 2"/>
                       <wp:cNvGraphicFramePr>
@@ -109,7 +106,7 @@
                             <wps:spPr bwMode="auto">
                               <a:xfrm>
                                 <a:off x="0" y="0"/>
-                                <a:ext cx="7858125" cy="1381125"/>
+                                <a:ext cx="7943850" cy="1381125"/>
                               </a:xfrm>
                               <a:prstGeom prst="rect">
                                 <a:avLst/>
@@ -133,7 +130,7 @@
                                 <w:tbl>
                                   <w:tblPr>
                                     <w:tblStyle w:val="nametable"/>
-                                    <w:tblW w:w="12380" w:type="dxa"/>
+                                    <w:tblW w:w="12474" w:type="dxa"/>
                                     <w:tblCellSpacing w:w="0" w:type="dxa"/>
                                     <w:shd w:val="clear" w:color="auto" w:fill="353F58"/>
                                     <w:tblLayout w:type="fixed"/>
@@ -144,7 +141,7 @@
                                     <w:tblLook w:val="05E0" w:firstRow="1" w:lastRow="1" w:firstColumn="1" w:lastColumn="1" w:noHBand="0" w:noVBand="1"/>
                                   </w:tblPr>
                                   <w:tblGrid>
-                                    <w:gridCol w:w="12380"/>
+                                    <w:gridCol w:w="12474"/>
                                   </w:tblGrid>
                                   <w:tr>
                                     <w:trPr>
@@ -152,7 +149,7 @@
                                     </w:trPr>
                                     <w:tc>
                                       <w:tcPr>
-                                        <w:tcW w:w="12240" w:type="dxa"/>
+                                        <w:tcW w:w="12474" w:type="dxa"/>
                                         <w:shd w:val="clear" w:color="auto" w:fill="353F58"/>
                                         <w:tcMar>
                                           <w:top w:w="500" w:type="dxa"/>
@@ -333,14 +330,14 @@
                 </mc:Choice>
                 <mc:Fallback>
                   <w:pict>
-                    <v:rect id="Rectangle 2" o:spid="_x0000_s1026" style="position:absolute;margin-left:-33.75pt;margin-top:-18.35pt;width:618.75pt;height:108.75pt;z-index:251658240;visibility:visible;mso-wrap-style:square;mso-width-percent:0;mso-height-percent:0;mso-wrap-distance-left:9pt;mso-wrap-distance-top:0;mso-wrap-distance-right:9pt;mso-wrap-distance-bottom:0;mso-position-horizontal:absolute;mso-position-horizontal-relative:page;mso-position-vertical:absolute;mso-position-vertical-relative:page;mso-width-percent:0;mso-height-percent:0;mso-width-relative:page;mso-height-relative:page;v-text-anchor:top" o:gfxdata="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" o:allowincell="f" strokecolor="white">
+                    <v:rect id="Rectangle 2" o:spid="_x0000_s1026" style="position:absolute;margin-left:-33.75pt;margin-top:-18.35pt;width:625.5pt;height:108.75pt;z-index:251658240;visibility:visible;mso-wrap-style:square;mso-width-percent:0;mso-height-percent:0;mso-wrap-distance-left:9pt;mso-wrap-distance-top:0;mso-wrap-distance-right:9pt;mso-wrap-distance-bottom:0;mso-position-horizontal:absolute;mso-position-horizontal-relative:page;mso-position-vertical:absolute;mso-position-vertical-relative:page;mso-width-percent:0;mso-height-percent:0;mso-width-relative:page;mso-height-relative:page;v-text-anchor:top" o:gfxdata="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" o:allowincell="f" strokecolor="white">
                       <v:fill opacity="0"/>
                       <v:textbox inset="0,0,0,0">
                         <w:txbxContent>
                           <w:tbl>
                             <w:tblPr>
                               <w:tblStyle w:val="nametable"/>
-                              <w:tblW w:w="12380" w:type="dxa"/>
+                              <w:tblW w:w="12474" w:type="dxa"/>
                               <w:tblCellSpacing w:w="0" w:type="dxa"/>
                               <w:shd w:val="clear" w:color="auto" w:fill="353F58"/>
                               <w:tblLayout w:type="fixed"/>
@@ -351,7 +348,7 @@
                               <w:tblLook w:val="05E0" w:firstRow="1" w:lastRow="1" w:firstColumn="1" w:lastColumn="1" w:noHBand="0" w:noVBand="1"/>
                             </w:tblPr>
                             <w:tblGrid>
-                              <w:gridCol w:w="12380"/>
+                              <w:gridCol w:w="12474"/>
                             </w:tblGrid>
                             <w:tr>
                               <w:trPr>
@@ -359,7 +356,7 @@
                               </w:trPr>
                               <w:tc>
                                 <w:tcPr>
-                                  <w:tcW w:w="12240" w:type="dxa"/>
+                                  <w:tcW w:w="12474" w:type="dxa"/>
                                   <w:shd w:val="clear" w:color="auto" w:fill="353F58"/>
                                   <w:tcMar>
                                     <w:top w:w="500" w:type="dxa"/>
@@ -543,7 +540,16 @@
                 <w:rStyle w:val="documentskn-mlg1parentContainerleft-box"/>
                 <w:rFonts w:ascii="Open Sans" w:eastAsia="Open Sans" w:hAnsi="Open Sans" w:cs="Open Sans"/>
               </w:rPr>
-              <w:t>Professional SUmmary</w:t>
+              <w:t>Professional SUmm</w:t>
+            </w:r>
+            <w:bookmarkStart w:id="0" w:name="_GoBack"/>
+            <w:bookmarkEnd w:id="0"/>
+            <w:r>
+              <w:rPr>
+                <w:rStyle w:val="documentskn-mlg1parentContainerleft-box"/>
+                <w:rFonts w:ascii="Open Sans" w:eastAsia="Open Sans" w:hAnsi="Open Sans" w:cs="Open Sans"/>
+              </w:rPr>
+              <w:t>ary</w:t>
             </w:r>
           </w:p>
           <w:p>

</xml_diff>

<commit_message>
Changes some resume work experience specifics
</commit_message>
<xml_diff>
--- a/resumes/Resume Latest Version.DOCX
+++ b/resumes/Resume Latest Version.DOCX
@@ -244,7 +244,7 @@
                                             <wp:inline distT="0" distB="0" distL="0" distR="0">
                                               <wp:extent cx="368466" cy="26009"/>
                                               <wp:effectExtent l="0" t="0" r="0" b="0"/>
-                                              <wp:docPr id="8" name="Picture 8"/>
+                                              <wp:docPr id="4" name="Picture 4"/>
                                               <wp:cNvGraphicFramePr>
                                                 <a:graphicFrameLocks xmlns:a="http://schemas.openxmlformats.org/drawingml/2006/main"/>
                                               </wp:cNvGraphicFramePr>
@@ -451,7 +451,7 @@
                                       <wp:inline distT="0" distB="0" distL="0" distR="0">
                                         <wp:extent cx="368466" cy="26009"/>
                                         <wp:effectExtent l="0" t="0" r="0" b="0"/>
-                                        <wp:docPr id="8" name="Picture 8"/>
+                                        <wp:docPr id="4" name="Picture 4"/>
                                         <wp:cNvGraphicFramePr>
                                           <a:graphicFrameLocks xmlns:a="http://schemas.openxmlformats.org/drawingml/2006/main"/>
                                         </wp:cNvGraphicFramePr>
@@ -540,16 +540,7 @@
                 <w:rStyle w:val="documentskn-mlg1parentContainerleft-box"/>
                 <w:rFonts w:ascii="Open Sans" w:eastAsia="Open Sans" w:hAnsi="Open Sans" w:cs="Open Sans"/>
               </w:rPr>
-              <w:t>Professional SUmm</w:t>
-            </w:r>
-            <w:bookmarkStart w:id="0" w:name="_GoBack"/>
-            <w:bookmarkEnd w:id="0"/>
-            <w:r>
-              <w:rPr>
-                <w:rStyle w:val="documentskn-mlg1parentContainerleft-box"/>
-                <w:rFonts w:ascii="Open Sans" w:eastAsia="Open Sans" w:hAnsi="Open Sans" w:cs="Open Sans"/>
-              </w:rPr>
-              <w:t>ary</w:t>
+              <w:t>Professional SUmmary</w:t>
             </w:r>
           </w:p>
           <w:p>
@@ -654,7 +645,47 @@
                 <w:sz w:val="22"/>
                 <w:szCs w:val="22"/>
               </w:rPr>
-              <w:t>Organized and dependable data &amp; analytics candidate successful at managing multiple priorities while maintaining a strong work ethic and exhibiting a positive attitude. Willing and capable to take on added responsibilities in order to meet team goals and exceed expectations.</w:t>
+              <w:t>Organized and dependable data &amp; analytics candidate successful at managing multiple priorities while maintaining a strong work ethic and exhibiting a positive attitude. Willing and capable to take on added responsibilities</w:t>
+            </w:r>
+            <w:r>
+              <w:rPr>
+                <w:rStyle w:val="documentskn-mlg1parentContainerleft-box"/>
+                <w:rFonts w:ascii="Open Sans" w:eastAsia="Open Sans" w:hAnsi="Open Sans" w:cs="Open Sans"/>
+                <w:color w:val="000000"/>
+                <w:sz w:val="22"/>
+                <w:szCs w:val="22"/>
+              </w:rPr>
+              <w:t xml:space="preserve"> while working through ambiguity</w:t>
+            </w:r>
+            <w:r>
+              <w:rPr>
+                <w:rStyle w:val="documentskn-mlg1parentContainerleft-box"/>
+                <w:rFonts w:ascii="Open Sans" w:eastAsia="Open Sans" w:hAnsi="Open Sans" w:cs="Open Sans"/>
+                <w:color w:val="000000"/>
+                <w:sz w:val="22"/>
+                <w:szCs w:val="22"/>
+              </w:rPr>
+              <w:t xml:space="preserve"> in order to meet team goals and exceed expectations</w:t>
+            </w:r>
+            <w:r>
+              <w:rPr>
+                <w:rStyle w:val="documentskn-mlg1parentContainerleft-box"/>
+                <w:rFonts w:ascii="Open Sans" w:eastAsia="Open Sans" w:hAnsi="Open Sans" w:cs="Open Sans"/>
+                <w:color w:val="000000"/>
+                <w:sz w:val="22"/>
+                <w:szCs w:val="22"/>
+              </w:rPr>
+              <w:t xml:space="preserve"> with little supervision</w:t>
+            </w:r>
+            <w:r>
+              <w:rPr>
+                <w:rStyle w:val="documentskn-mlg1parentContainerleft-box"/>
+                <w:rFonts w:ascii="Open Sans" w:eastAsia="Open Sans" w:hAnsi="Open Sans" w:cs="Open Sans"/>
+                <w:color w:val="000000"/>
+                <w:sz w:val="22"/>
+                <w:szCs w:val="22"/>
+              </w:rPr>
+              <w:t>.</w:t>
             </w:r>
           </w:p>
           <w:p>
@@ -679,10 +710,8 @@
             <w:pPr>
               <w:spacing w:after="160" w:line="100" w:lineRule="atLeast"/>
               <w:rPr>
-                <w:rStyle w:val="documentskn-mlg1txtItl"/>
-                <w:rFonts w:ascii="Open Sans" w:eastAsia="Open Sans" w:hAnsi="Open Sans" w:cs="Open Sans"/>
-                <w:i w:val="0"/>
-                <w:iCs w:val="0"/>
+                <w:rStyle w:val="span"/>
+                <w:rFonts w:ascii="Open Sans" w:eastAsia="Open Sans" w:hAnsi="Open Sans" w:cs="Open Sans"/>
                 <w:color w:val="000000"/>
                 <w:sz w:val="2"/>
                 <w:szCs w:val="22"/>
@@ -892,18 +921,209 @@
                 <w:sz w:val="22"/>
                 <w:szCs w:val="22"/>
               </w:rPr>
-              <w:t>• Built well documented and automated Python/ PySpark scripts to collect, clean and transfer data to be used in Tableau workbooks.</w:t>
-            </w:r>
-            <w:r>
-              <w:rPr>
-                <w:rStyle w:val="span"/>
-                <w:rFonts w:ascii="Open Sans" w:eastAsia="Open Sans" w:hAnsi="Open Sans" w:cs="Open Sans"/>
-                <w:color w:val="000000"/>
-                <w:sz w:val="22"/>
-                <w:szCs w:val="22"/>
-              </w:rPr>
-              <w:br/>
-              <w:t>• Responsible for the development and maintenance of Tableau dashboards to gain key insights on business-related data.</w:t>
+              <w:t>•</w:t>
+            </w:r>
+            <w:r>
+              <w:rPr>
+                <w:rStyle w:val="span"/>
+                <w:rFonts w:ascii="Open Sans" w:eastAsia="Open Sans" w:hAnsi="Open Sans" w:cs="Open Sans"/>
+                <w:color w:val="000000"/>
+                <w:sz w:val="22"/>
+                <w:szCs w:val="22"/>
+              </w:rPr>
+              <w:t xml:space="preserve"> Provided unprecedented visualizations of important backend data o</w:t>
+            </w:r>
+            <w:r>
+              <w:rPr>
+                <w:rStyle w:val="span"/>
+                <w:rFonts w:ascii="Open Sans" w:eastAsia="Open Sans" w:hAnsi="Open Sans" w:cs="Open Sans"/>
+                <w:color w:val="000000"/>
+                <w:sz w:val="22"/>
+                <w:szCs w:val="22"/>
+              </w:rPr>
+              <w:t xml:space="preserve">f thousands of TD employee members </w:t>
+            </w:r>
+            <w:r>
+              <w:rPr>
+                <w:rStyle w:val="span"/>
+                <w:rFonts w:ascii="Open Sans" w:eastAsia="Open Sans" w:hAnsi="Open Sans" w:cs="Open Sans"/>
+                <w:color w:val="000000"/>
+                <w:sz w:val="22"/>
+                <w:szCs w:val="22"/>
+              </w:rPr>
+              <w:t>with time data enrichment.</w:t>
+            </w:r>
+          </w:p>
+          <w:p>
+            <w:pPr>
+              <w:pStyle w:val="p"/>
+              <w:spacing w:line="260" w:lineRule="atLeast"/>
+              <w:rPr>
+                <w:rStyle w:val="span"/>
+                <w:rFonts w:ascii="Open Sans" w:eastAsia="Open Sans" w:hAnsi="Open Sans" w:cs="Open Sans"/>
+                <w:color w:val="000000"/>
+                <w:sz w:val="22"/>
+                <w:szCs w:val="22"/>
+              </w:rPr>
+            </w:pPr>
+            <w:r>
+              <w:rPr>
+                <w:rStyle w:val="span"/>
+                <w:rFonts w:ascii="Open Sans" w:eastAsia="Open Sans" w:hAnsi="Open Sans" w:cs="Open Sans"/>
+                <w:color w:val="000000"/>
+                <w:sz w:val="22"/>
+                <w:szCs w:val="22"/>
+              </w:rPr>
+              <w:t>•</w:t>
+            </w:r>
+            <w:r>
+              <w:rPr>
+                <w:rStyle w:val="span"/>
+                <w:rFonts w:ascii="Open Sans" w:eastAsia="Open Sans" w:hAnsi="Open Sans" w:cs="Open Sans"/>
+                <w:color w:val="000000"/>
+                <w:sz w:val="22"/>
+                <w:szCs w:val="22"/>
+              </w:rPr>
+              <w:t xml:space="preserve"> Instructed </w:t>
+            </w:r>
+            <w:proofErr w:type="spellStart"/>
+            <w:r>
+              <w:rPr>
+                <w:rStyle w:val="span"/>
+                <w:rFonts w:ascii="Open Sans" w:eastAsia="Open Sans" w:hAnsi="Open Sans" w:cs="Open Sans"/>
+                <w:color w:val="000000"/>
+                <w:sz w:val="22"/>
+                <w:szCs w:val="22"/>
+              </w:rPr>
+              <w:t>Git</w:t>
+            </w:r>
+            <w:proofErr w:type="spellEnd"/>
+            <w:r>
+              <w:rPr>
+                <w:rStyle w:val="span"/>
+                <w:rFonts w:ascii="Open Sans" w:eastAsia="Open Sans" w:hAnsi="Open Sans" w:cs="Open Sans"/>
+                <w:color w:val="000000"/>
+                <w:sz w:val="22"/>
+                <w:szCs w:val="22"/>
+              </w:rPr>
+              <w:t xml:space="preserve"> </w:t>
+            </w:r>
+            <w:r>
+              <w:rPr>
+                <w:rStyle w:val="span"/>
+                <w:rFonts w:ascii="Open Sans" w:eastAsia="Open Sans" w:hAnsi="Open Sans" w:cs="Open Sans"/>
+                <w:color w:val="000000"/>
+                <w:sz w:val="22"/>
+                <w:szCs w:val="22"/>
+              </w:rPr>
+              <w:t>version c</w:t>
+            </w:r>
+            <w:bookmarkStart w:id="0" w:name="_GoBack"/>
+            <w:bookmarkEnd w:id="0"/>
+            <w:r>
+              <w:rPr>
+                <w:rStyle w:val="span"/>
+                <w:rFonts w:ascii="Open Sans" w:eastAsia="Open Sans" w:hAnsi="Open Sans" w:cs="Open Sans"/>
+                <w:color w:val="000000"/>
+                <w:sz w:val="22"/>
+                <w:szCs w:val="22"/>
+              </w:rPr>
+              <w:t xml:space="preserve">ontrol and </w:t>
+            </w:r>
+            <w:proofErr w:type="spellStart"/>
+            <w:r>
+              <w:rPr>
+                <w:rStyle w:val="span"/>
+                <w:rFonts w:ascii="Open Sans" w:eastAsia="Open Sans" w:hAnsi="Open Sans" w:cs="Open Sans"/>
+                <w:color w:val="000000"/>
+                <w:sz w:val="22"/>
+                <w:szCs w:val="22"/>
+              </w:rPr>
+              <w:t>Oozie</w:t>
+            </w:r>
+            <w:proofErr w:type="spellEnd"/>
+            <w:r>
+              <w:rPr>
+                <w:rStyle w:val="span"/>
+                <w:rFonts w:ascii="Open Sans" w:eastAsia="Open Sans" w:hAnsi="Open Sans" w:cs="Open Sans"/>
+                <w:color w:val="000000"/>
+                <w:sz w:val="22"/>
+                <w:szCs w:val="22"/>
+              </w:rPr>
+              <w:t xml:space="preserve"> script automation </w:t>
+            </w:r>
+            <w:r>
+              <w:rPr>
+                <w:rStyle w:val="span"/>
+                <w:rFonts w:ascii="Open Sans" w:eastAsia="Open Sans" w:hAnsi="Open Sans" w:cs="Open Sans"/>
+                <w:color w:val="000000"/>
+                <w:sz w:val="22"/>
+                <w:szCs w:val="22"/>
+              </w:rPr>
+              <w:t>to sessions of 40 employees on important learning and best practices.</w:t>
+            </w:r>
+          </w:p>
+          <w:p>
+            <w:pPr>
+              <w:pStyle w:val="p"/>
+              <w:spacing w:line="260" w:lineRule="atLeast"/>
+              <w:rPr>
+                <w:rStyle w:val="span"/>
+                <w:rFonts w:ascii="Open Sans" w:eastAsia="Open Sans" w:hAnsi="Open Sans" w:cs="Open Sans"/>
+                <w:color w:val="000000"/>
+                <w:sz w:val="22"/>
+                <w:szCs w:val="22"/>
+              </w:rPr>
+            </w:pPr>
+            <w:r>
+              <w:rPr>
+                <w:rStyle w:val="span"/>
+                <w:rFonts w:ascii="Open Sans" w:eastAsia="Open Sans" w:hAnsi="Open Sans" w:cs="Open Sans"/>
+                <w:color w:val="000000"/>
+                <w:sz w:val="22"/>
+                <w:szCs w:val="22"/>
+              </w:rPr>
+              <w:t>•</w:t>
+            </w:r>
+            <w:r>
+              <w:rPr>
+                <w:rStyle w:val="span"/>
+                <w:rFonts w:ascii="Open Sans" w:eastAsia="Open Sans" w:hAnsi="Open Sans" w:cs="Open Sans"/>
+                <w:color w:val="000000"/>
+                <w:sz w:val="22"/>
+                <w:szCs w:val="22"/>
+              </w:rPr>
+              <w:t xml:space="preserve"> </w:t>
+            </w:r>
+            <w:r>
+              <w:rPr>
+                <w:rStyle w:val="span"/>
+                <w:rFonts w:ascii="Open Sans" w:eastAsia="Open Sans" w:hAnsi="Open Sans" w:cs="Open Sans"/>
+                <w:color w:val="000000"/>
+                <w:sz w:val="22"/>
+                <w:szCs w:val="22"/>
+              </w:rPr>
+              <w:t>Built well documented and automated Python</w:t>
+            </w:r>
+            <w:r>
+              <w:rPr>
+                <w:rStyle w:val="span"/>
+                <w:rFonts w:ascii="Open Sans" w:eastAsia="Open Sans" w:hAnsi="Open Sans" w:cs="Open Sans"/>
+                <w:color w:val="000000"/>
+                <w:sz w:val="22"/>
+                <w:szCs w:val="22"/>
+              </w:rPr>
+              <w:t xml:space="preserve"> </w:t>
+            </w:r>
+            <w:r>
+              <w:rPr>
+                <w:rStyle w:val="span"/>
+                <w:rFonts w:ascii="Open Sans" w:eastAsia="Open Sans" w:hAnsi="Open Sans" w:cs="Open Sans"/>
+                <w:color w:val="000000"/>
+                <w:sz w:val="22"/>
+                <w:szCs w:val="22"/>
+              </w:rPr>
+              <w:t>/ PySpark scripts to collect, clean and transfer data to be used in Tableau workbooks.</w:t>
             </w:r>
             <w:r>
               <w:rPr>
@@ -1737,7 +1957,7 @@
           </w:p>
           <w:p>
             <w:pPr>
-              <w:spacing w:line="260" w:lineRule="atLeast"/>
+              <w:spacing w:line="360" w:lineRule="auto"/>
               <w:rPr>
                 <w:rStyle w:val="documentskn-mlg1txtItl"/>
                 <w:rFonts w:ascii="Open Sans" w:eastAsia="Open Sans" w:hAnsi="Open Sans" w:cs="Open Sans"/>
@@ -1871,7 +2091,7 @@
           </w:p>
           <w:p>
             <w:pPr>
-              <w:spacing w:line="260" w:lineRule="atLeast"/>
+              <w:spacing w:line="360" w:lineRule="auto"/>
               <w:rPr>
                 <w:rStyle w:val="documentskn-mlg1parentContainerleft-box"/>
                 <w:rFonts w:ascii="Open Sans" w:eastAsia="Open Sans" w:hAnsi="Open Sans" w:cs="Open Sans"/>
@@ -2776,7 +2996,27 @@
                 <w:sz w:val="22"/>
                 <w:szCs w:val="22"/>
               </w:rPr>
-              <w:t>Mathematics and Statistics (Expected graduation Dec 2021)</w:t>
+              <w:t>(</w:t>
+            </w:r>
+            <w:r>
+              <w:rPr>
+                <w:rStyle w:val="span"/>
+                <w:rFonts w:ascii="Open Sans" w:eastAsia="Open Sans" w:hAnsi="Open Sans" w:cs="Open Sans"/>
+                <w:color w:val="000000"/>
+                <w:sz w:val="22"/>
+                <w:szCs w:val="22"/>
+              </w:rPr>
+              <w:t>Graduation date</w:t>
+            </w:r>
+            <w:r>
+              <w:rPr>
+                <w:rStyle w:val="span"/>
+                <w:rFonts w:ascii="Open Sans" w:eastAsia="Open Sans" w:hAnsi="Open Sans" w:cs="Open Sans"/>
+                <w:color w:val="000000"/>
+                <w:sz w:val="22"/>
+                <w:szCs w:val="22"/>
+              </w:rPr>
+              <w:t xml:space="preserve"> Dec 2021)</w:t>
             </w:r>
           </w:p>
           <w:p>
@@ -2901,12 +3141,11 @@
               <w:spacing w:line="280" w:lineRule="atLeast"/>
               <w:ind w:left="500" w:hanging="301"/>
               <w:rPr>
-                <w:rStyle w:val="documentskn-mlg1parentContainerright-box"/>
-                <w:rFonts w:ascii="Open Sans" w:eastAsia="Open Sans" w:hAnsi="Open Sans" w:cs="Open Sans"/>
-                <w:color w:val="000000"/>
-                <w:sz w:val="22"/>
-                <w:szCs w:val="22"/>
-                <w:shd w:val="clear" w:color="auto" w:fill="auto"/>
+                <w:rStyle w:val="span"/>
+                <w:rFonts w:ascii="Open Sans" w:eastAsia="Open Sans" w:hAnsi="Open Sans" w:cs="Open Sans"/>
+                <w:color w:val="000000"/>
+                <w:sz w:val="22"/>
+                <w:szCs w:val="22"/>
               </w:rPr>
             </w:pPr>
             <w:r>
@@ -2918,6 +3157,35 @@
                 <w:szCs w:val="22"/>
               </w:rPr>
               <w:t>Computer Science</w:t>
+            </w:r>
+          </w:p>
+          <w:p>
+            <w:pPr>
+              <w:pStyle w:val="documentskn-mlg1li"/>
+              <w:numPr>
+                <w:ilvl w:val="0"/>
+                <w:numId w:val="1"/>
+              </w:numPr>
+              <w:spacing w:line="280" w:lineRule="atLeast"/>
+              <w:ind w:left="500" w:hanging="301"/>
+              <w:rPr>
+                <w:rStyle w:val="documentskn-mlg1parentContainerright-box"/>
+                <w:rFonts w:ascii="Open Sans" w:eastAsia="Open Sans" w:hAnsi="Open Sans" w:cs="Open Sans"/>
+                <w:color w:val="000000"/>
+                <w:sz w:val="22"/>
+                <w:szCs w:val="22"/>
+                <w:shd w:val="clear" w:color="auto" w:fill="auto"/>
+              </w:rPr>
+            </w:pPr>
+            <w:r>
+              <w:rPr>
+                <w:rStyle w:val="span"/>
+                <w:rFonts w:ascii="Open Sans" w:eastAsia="Open Sans" w:hAnsi="Open Sans" w:cs="Open Sans"/>
+                <w:color w:val="000000"/>
+                <w:sz w:val="22"/>
+                <w:szCs w:val="22"/>
+              </w:rPr>
+              <w:t>Linear Programming</w:t>
             </w:r>
           </w:p>
           <w:p>
@@ -3101,7 +3369,27 @@
                 <w:sz w:val="22"/>
                 <w:szCs w:val="22"/>
               </w:rPr>
-              <w:t>SQL (Hive &amp; Impala) RDMS</w:t>
+              <w:t>SQL (Hive &amp; Impala) RD</w:t>
+            </w:r>
+            <w:r>
+              <w:rPr>
+                <w:rStyle w:val="span"/>
+                <w:rFonts w:ascii="Open Sans" w:eastAsia="Open Sans" w:hAnsi="Open Sans" w:cs="Open Sans"/>
+                <w:color w:val="000000"/>
+                <w:sz w:val="22"/>
+                <w:szCs w:val="22"/>
+              </w:rPr>
+              <w:t>B</w:t>
+            </w:r>
+            <w:r>
+              <w:rPr>
+                <w:rStyle w:val="span"/>
+                <w:rFonts w:ascii="Open Sans" w:eastAsia="Open Sans" w:hAnsi="Open Sans" w:cs="Open Sans"/>
+                <w:color w:val="000000"/>
+                <w:sz w:val="22"/>
+                <w:szCs w:val="22"/>
+              </w:rPr>
+              <w:t>MS</w:t>
             </w:r>
           </w:p>
           <w:p>

</xml_diff>

<commit_message>
Made further small tweaks to general purpose resume.
</commit_message>
<xml_diff>
--- a/resumes/Resume Latest Version.DOCX
+++ b/resumes/Resume Latest Version.DOCX
@@ -921,17 +921,7 @@
                 <w:sz w:val="22"/>
                 <w:szCs w:val="22"/>
               </w:rPr>
-              <w:t>•</w:t>
-            </w:r>
-            <w:r>
-              <w:rPr>
-                <w:rStyle w:val="span"/>
-                <w:rFonts w:ascii="Open Sans" w:eastAsia="Open Sans" w:hAnsi="Open Sans" w:cs="Open Sans"/>
-                <w:color w:val="000000"/>
-                <w:sz w:val="22"/>
-                <w:szCs w:val="22"/>
-              </w:rPr>
-              <w:t xml:space="preserve"> Provided unprecedented visualizations of important backend data o</w:t>
+              <w:t>• Provided unprecedented visualizations of important backend data o</w:t>
             </w:r>
             <w:r>
               <w:rPr>
@@ -1018,8 +1008,6 @@
               </w:rPr>
               <w:t>version c</w:t>
             </w:r>
-            <w:bookmarkStart w:id="0" w:name="_GoBack"/>
-            <w:bookmarkEnd w:id="0"/>
             <w:r>
               <w:rPr>
                 <w:rStyle w:val="span"/>
@@ -1083,27 +1071,7 @@
                 <w:sz w:val="22"/>
                 <w:szCs w:val="22"/>
               </w:rPr>
-              <w:t>•</w:t>
-            </w:r>
-            <w:r>
-              <w:rPr>
-                <w:rStyle w:val="span"/>
-                <w:rFonts w:ascii="Open Sans" w:eastAsia="Open Sans" w:hAnsi="Open Sans" w:cs="Open Sans"/>
-                <w:color w:val="000000"/>
-                <w:sz w:val="22"/>
-                <w:szCs w:val="22"/>
-              </w:rPr>
-              <w:t xml:space="preserve"> </w:t>
-            </w:r>
-            <w:r>
-              <w:rPr>
-                <w:rStyle w:val="span"/>
-                <w:rFonts w:ascii="Open Sans" w:eastAsia="Open Sans" w:hAnsi="Open Sans" w:cs="Open Sans"/>
-                <w:color w:val="000000"/>
-                <w:sz w:val="22"/>
-                <w:szCs w:val="22"/>
-              </w:rPr>
-              <w:t>Built well documented and automated Python</w:t>
+              <w:t>• Built well documented and automated Python</w:t>
             </w:r>
             <w:r>
               <w:rPr>
@@ -2936,46 +2904,45 @@
             <w:pPr>
               <w:spacing w:line="260" w:lineRule="atLeast"/>
               <w:rPr>
-                <w:rStyle w:val="span"/>
-                <w:rFonts w:ascii="Open Sans" w:eastAsia="Open Sans" w:hAnsi="Open Sans" w:cs="Open Sans"/>
-                <w:b/>
-                <w:bCs/>
-                <w:color w:val="000000"/>
-              </w:rPr>
-            </w:pPr>
-            <w:r>
-              <w:rPr>
-                <w:rStyle w:val="span"/>
-                <w:rFonts w:ascii="Open Sans" w:eastAsia="Open Sans" w:hAnsi="Open Sans" w:cs="Open Sans"/>
-                <w:b/>
-                <w:bCs/>
-                <w:color w:val="000000"/>
-              </w:rPr>
-              <w:t>Toronto, ON</w:t>
-            </w:r>
-          </w:p>
-          <w:p>
-            <w:pPr>
-              <w:pStyle w:val="documentskn-mlg1txtItlParagraph"/>
-              <w:spacing w:line="260" w:lineRule="atLeast"/>
-              <w:rPr>
-                <w:rStyle w:val="documentskn-mlg1parentContainerright-box"/>
-                <w:rFonts w:ascii="Open Sans" w:eastAsia="Open Sans" w:hAnsi="Open Sans" w:cs="Open Sans"/>
-                <w:color w:val="000000"/>
-                <w:sz w:val="22"/>
-                <w:szCs w:val="22"/>
-                <w:shd w:val="clear" w:color="auto" w:fill="auto"/>
-              </w:rPr>
-            </w:pPr>
-            <w:r>
-              <w:rPr>
-                <w:rStyle w:val="span"/>
-                <w:rFonts w:ascii="Open Sans" w:eastAsia="Open Sans" w:hAnsi="Open Sans" w:cs="Open Sans"/>
-                <w:color w:val="000000"/>
-                <w:sz w:val="22"/>
-                <w:szCs w:val="22"/>
-              </w:rPr>
-              <w:t>BSc. Mathematics and Statistics</w:t>
+                <w:rStyle w:val="documentskn-mlg1parentContainerright-box"/>
+                <w:rFonts w:ascii="Open Sans" w:eastAsia="Open Sans" w:hAnsi="Open Sans" w:cs="Open Sans"/>
+                <w:color w:val="000000"/>
+                <w:sz w:val="22"/>
+                <w:szCs w:val="22"/>
+                <w:shd w:val="clear" w:color="auto" w:fill="auto"/>
+              </w:rPr>
+            </w:pPr>
+            <w:proofErr w:type="spellStart"/>
+            <w:r>
+              <w:rPr>
+                <w:rStyle w:val="span"/>
+                <w:rFonts w:ascii="Open Sans" w:eastAsia="Open Sans" w:hAnsi="Open Sans" w:cs="Open Sans"/>
+                <w:color w:val="000000"/>
+                <w:sz w:val="22"/>
+                <w:szCs w:val="22"/>
+              </w:rPr>
+              <w:t>HB</w:t>
+            </w:r>
+            <w:r>
+              <w:rPr>
+                <w:rStyle w:val="span"/>
+                <w:rFonts w:ascii="Open Sans" w:eastAsia="Open Sans" w:hAnsi="Open Sans" w:cs="Open Sans"/>
+                <w:color w:val="000000"/>
+                <w:sz w:val="22"/>
+                <w:szCs w:val="22"/>
+              </w:rPr>
+              <w:t>Sc</w:t>
+            </w:r>
+            <w:proofErr w:type="spellEnd"/>
+            <w:r>
+              <w:rPr>
+                <w:rStyle w:val="span"/>
+                <w:rFonts w:ascii="Open Sans" w:eastAsia="Open Sans" w:hAnsi="Open Sans" w:cs="Open Sans"/>
+                <w:color w:val="000000"/>
+                <w:sz w:val="22"/>
+                <w:szCs w:val="22"/>
+              </w:rPr>
+              <w:t>. Mathematics and Statistics</w:t>
             </w:r>
             <w:r>
               <w:rPr>
@@ -3633,6 +3600,36 @@
               </w:rPr>
               <w:t>Regression Machine learning</w:t>
             </w:r>
+          </w:p>
+          <w:p>
+            <w:pPr>
+              <w:pStyle w:val="documentskn-mlg1li"/>
+              <w:numPr>
+                <w:ilvl w:val="0"/>
+                <w:numId w:val="1"/>
+              </w:numPr>
+              <w:spacing w:line="280" w:lineRule="atLeast"/>
+              <w:ind w:left="500" w:hanging="301"/>
+              <w:rPr>
+                <w:rStyle w:val="span"/>
+                <w:rFonts w:ascii="Open Sans" w:eastAsia="Open Sans" w:hAnsi="Open Sans" w:cs="Open Sans"/>
+                <w:color w:val="000000"/>
+                <w:sz w:val="22"/>
+                <w:szCs w:val="22"/>
+              </w:rPr>
+            </w:pPr>
+            <w:r>
+              <w:rPr>
+                <w:rStyle w:val="span"/>
+                <w:rFonts w:ascii="Open Sans" w:eastAsia="Open Sans" w:hAnsi="Open Sans" w:cs="Open Sans"/>
+                <w:color w:val="000000"/>
+                <w:sz w:val="22"/>
+                <w:szCs w:val="22"/>
+              </w:rPr>
+              <w:t>Hadoop Platform</w:t>
+            </w:r>
+            <w:bookmarkStart w:id="0" w:name="_GoBack"/>
+            <w:bookmarkEnd w:id="0"/>
           </w:p>
           <w:p>
             <w:pPr>

</xml_diff>

<commit_message>
Renamed a work experience section
</commit_message>
<xml_diff>
--- a/resumes/Resume Latest Version.DOCX
+++ b/resumes/Resume Latest Version.DOCX
@@ -1631,7 +1631,31 @@
                 <w:szCs w:val="22"/>
                 <w:shd w:val="clear" w:color="auto" w:fill="auto"/>
               </w:rPr>
-              <w:t>COOP ANALYST</w:t>
+              <w:t>CO</w:t>
+            </w:r>
+            <w:r>
+              <w:rPr>
+                <w:rStyle w:val="documentskn-mlg1parentContainerright-box"/>
+                <w:rFonts w:ascii="Open Sans" w:eastAsia="Open Sans" w:hAnsi="Open Sans" w:cs="Open Sans"/>
+                <w:b/>
+                <w:color w:val="000000"/>
+                <w:szCs w:val="22"/>
+                <w:shd w:val="clear" w:color="auto" w:fill="auto"/>
+              </w:rPr>
+              <w:t>-</w:t>
+            </w:r>
+            <w:bookmarkStart w:id="0" w:name="_GoBack"/>
+            <w:bookmarkEnd w:id="0"/>
+            <w:r>
+              <w:rPr>
+                <w:rStyle w:val="documentskn-mlg1parentContainerright-box"/>
+                <w:rFonts w:ascii="Open Sans" w:eastAsia="Open Sans" w:hAnsi="Open Sans" w:cs="Open Sans"/>
+                <w:b/>
+                <w:color w:val="000000"/>
+                <w:szCs w:val="22"/>
+                <w:shd w:val="clear" w:color="auto" w:fill="auto"/>
+              </w:rPr>
+              <w:t>OP ANALYST</w:t>
             </w:r>
             <w:r>
               <w:rPr>
@@ -3628,8 +3652,6 @@
               </w:rPr>
               <w:t>Hadoop Platform</w:t>
             </w:r>
-            <w:bookmarkStart w:id="0" w:name="_GoBack"/>
-            <w:bookmarkEnd w:id="0"/>
           </w:p>
           <w:p>
             <w:pPr>

</xml_diff>

<commit_message>
Created new updated version of resume
</commit_message>
<xml_diff>
--- a/resumes/Resume Latest Version.DOCX
+++ b/resumes/Resume Latest Version.DOCX
@@ -175,7 +175,7 @@
                                             <w:caps/>
                                             <w:color w:val="FFFFFF"/>
                                             <w:spacing w:val="150"/>
-                                            <w:sz w:val="48"/>
+                                            <w:sz w:val="56"/>
                                             <w:szCs w:val="48"/>
                                           </w:rPr>
                                         </w:pPr>
@@ -186,7 +186,7 @@
                                             <w:caps/>
                                             <w:color w:val="FFFFFF"/>
                                             <w:spacing w:val="150"/>
-                                            <w:sz w:val="48"/>
+                                            <w:sz w:val="56"/>
                                             <w:szCs w:val="48"/>
                                           </w:rPr>
                                           <w:t>Brandon</w:t>
@@ -198,7 +198,7 @@
                                             <w:caps/>
                                             <w:color w:val="FFFFFF"/>
                                             <w:spacing w:val="150"/>
-                                            <w:sz w:val="48"/>
+                                            <w:sz w:val="56"/>
                                             <w:szCs w:val="48"/>
                                           </w:rPr>
                                           <w:t xml:space="preserve"> </w:t>
@@ -210,7 +210,7 @@
                                             <w:caps/>
                                             <w:color w:val="FFFFFF"/>
                                             <w:spacing w:val="150"/>
-                                            <w:sz w:val="48"/>
+                                            <w:sz w:val="56"/>
                                             <w:szCs w:val="48"/>
                                           </w:rPr>
                                           <w:t>Rao</w:t>
@@ -304,7 +304,17 @@
                                             <w:color w:val="FFFFFF"/>
                                             <w:spacing w:val="30"/>
                                           </w:rPr>
-                                          <w:t>Data Analyst</w:t>
+                                          <w:t xml:space="preserve">Data </w:t>
+                                        </w:r>
+                                        <w:r>
+                                          <w:rPr>
+                                            <w:rStyle w:val="span"/>
+                                            <w:rFonts w:ascii="Open Sans" w:eastAsia="Open Sans" w:hAnsi="Open Sans" w:cs="Open Sans"/>
+                                            <w:caps/>
+                                            <w:color w:val="FFFFFF"/>
+                                            <w:spacing w:val="30"/>
+                                          </w:rPr>
+                                          <w:t>Enthusiast</w:t>
                                         </w:r>
                                       </w:p>
                                     </w:tc>
@@ -382,7 +392,7 @@
                                       <w:caps/>
                                       <w:color w:val="FFFFFF"/>
                                       <w:spacing w:val="150"/>
-                                      <w:sz w:val="48"/>
+                                      <w:sz w:val="56"/>
                                       <w:szCs w:val="48"/>
                                     </w:rPr>
                                   </w:pPr>
@@ -393,7 +403,7 @@
                                       <w:caps/>
                                       <w:color w:val="FFFFFF"/>
                                       <w:spacing w:val="150"/>
-                                      <w:sz w:val="48"/>
+                                      <w:sz w:val="56"/>
                                       <w:szCs w:val="48"/>
                                     </w:rPr>
                                     <w:t>Brandon</w:t>
@@ -405,7 +415,7 @@
                                       <w:caps/>
                                       <w:color w:val="FFFFFF"/>
                                       <w:spacing w:val="150"/>
-                                      <w:sz w:val="48"/>
+                                      <w:sz w:val="56"/>
                                       <w:szCs w:val="48"/>
                                     </w:rPr>
                                     <w:t xml:space="preserve"> </w:t>
@@ -417,7 +427,7 @@
                                       <w:caps/>
                                       <w:color w:val="FFFFFF"/>
                                       <w:spacing w:val="150"/>
-                                      <w:sz w:val="48"/>
+                                      <w:sz w:val="56"/>
                                       <w:szCs w:val="48"/>
                                     </w:rPr>
                                     <w:t>Rao</w:t>
@@ -511,7 +521,17 @@
                                       <w:color w:val="FFFFFF"/>
                                       <w:spacing w:val="30"/>
                                     </w:rPr>
-                                    <w:t>Data Analyst</w:t>
+                                    <w:t xml:space="preserve">Data </w:t>
+                                  </w:r>
+                                  <w:r>
+                                    <w:rPr>
+                                      <w:rStyle w:val="span"/>
+                                      <w:rFonts w:ascii="Open Sans" w:eastAsia="Open Sans" w:hAnsi="Open Sans" w:cs="Open Sans"/>
+                                      <w:caps/>
+                                      <w:color w:val="FFFFFF"/>
+                                      <w:spacing w:val="30"/>
+                                    </w:rPr>
+                                    <w:t>Enthusiast</w:t>
                                   </w:r>
                                 </w:p>
                               </w:tc>
@@ -921,27 +941,17 @@
                 <w:sz w:val="22"/>
                 <w:szCs w:val="22"/>
               </w:rPr>
-              <w:t>• Provided unprecedented visualizations of important backend data o</w:t>
-            </w:r>
-            <w:r>
-              <w:rPr>
-                <w:rStyle w:val="span"/>
-                <w:rFonts w:ascii="Open Sans" w:eastAsia="Open Sans" w:hAnsi="Open Sans" w:cs="Open Sans"/>
-                <w:color w:val="000000"/>
-                <w:sz w:val="22"/>
-                <w:szCs w:val="22"/>
-              </w:rPr>
-              <w:t xml:space="preserve">f thousands of TD employee members </w:t>
-            </w:r>
-            <w:r>
-              <w:rPr>
-                <w:rStyle w:val="span"/>
-                <w:rFonts w:ascii="Open Sans" w:eastAsia="Open Sans" w:hAnsi="Open Sans" w:cs="Open Sans"/>
-                <w:color w:val="000000"/>
-                <w:sz w:val="22"/>
-                <w:szCs w:val="22"/>
-              </w:rPr>
-              <w:t>with time data enrichment.</w:t>
+              <w:t xml:space="preserve">• </w:t>
+            </w:r>
+            <w:r>
+              <w:rPr>
+                <w:rStyle w:val="span"/>
+                <w:rFonts w:ascii="Open Sans" w:eastAsia="Open Sans" w:hAnsi="Open Sans" w:cs="Open Sans"/>
+                <w:color w:val="000000"/>
+                <w:sz w:val="22"/>
+                <w:szCs w:val="22"/>
+              </w:rPr>
+              <w:t>Developed Tableau dashboard which gave usage insights of Hadoop ecosystem consisting of over 1,200 members.</w:t>
             </w:r>
           </w:p>
           <w:p>
@@ -974,7 +984,17 @@
                 <w:sz w:val="22"/>
                 <w:szCs w:val="22"/>
               </w:rPr>
-              <w:t xml:space="preserve"> Instructed </w:t>
+              <w:t xml:space="preserve"> </w:t>
+            </w:r>
+            <w:r>
+              <w:rPr>
+                <w:rStyle w:val="span"/>
+                <w:rFonts w:ascii="Open Sans" w:eastAsia="Open Sans" w:hAnsi="Open Sans" w:cs="Open Sans"/>
+                <w:color w:val="000000"/>
+                <w:sz w:val="22"/>
+                <w:szCs w:val="22"/>
+              </w:rPr>
+              <w:t xml:space="preserve">Delivered technical training webinars around big data tools (Oozie &amp; </w:t>
             </w:r>
             <w:proofErr w:type="spellStart"/>
             <w:r>
@@ -996,27 +1016,7 @@
                 <w:sz w:val="22"/>
                 <w:szCs w:val="22"/>
               </w:rPr>
-              <w:t xml:space="preserve"> </w:t>
-            </w:r>
-            <w:r>
-              <w:rPr>
-                <w:rStyle w:val="span"/>
-                <w:rFonts w:ascii="Open Sans" w:eastAsia="Open Sans" w:hAnsi="Open Sans" w:cs="Open Sans"/>
-                <w:color w:val="000000"/>
-                <w:sz w:val="22"/>
-                <w:szCs w:val="22"/>
-              </w:rPr>
-              <w:t>version c</w:t>
-            </w:r>
-            <w:r>
-              <w:rPr>
-                <w:rStyle w:val="span"/>
-                <w:rFonts w:ascii="Open Sans" w:eastAsia="Open Sans" w:hAnsi="Open Sans" w:cs="Open Sans"/>
-                <w:color w:val="000000"/>
-                <w:sz w:val="22"/>
-                <w:szCs w:val="22"/>
-              </w:rPr>
-              <w:t xml:space="preserve">ontrol and </w:t>
+              <w:t xml:space="preserve"> / </w:t>
             </w:r>
             <w:proofErr w:type="spellStart"/>
             <w:r>
@@ -1027,7 +1027,7 @@
                 <w:sz w:val="22"/>
                 <w:szCs w:val="22"/>
               </w:rPr>
-              <w:t>Oozie</w:t>
+              <w:t>Bitbucket</w:t>
             </w:r>
             <w:proofErr w:type="spellEnd"/>
             <w:r>
@@ -1038,17 +1038,17 @@
                 <w:sz w:val="22"/>
                 <w:szCs w:val="22"/>
               </w:rPr>
-              <w:t xml:space="preserve"> script automation </w:t>
-            </w:r>
-            <w:r>
-              <w:rPr>
-                <w:rStyle w:val="span"/>
-                <w:rFonts w:ascii="Open Sans" w:eastAsia="Open Sans" w:hAnsi="Open Sans" w:cs="Open Sans"/>
-                <w:color w:val="000000"/>
-                <w:sz w:val="22"/>
-                <w:szCs w:val="22"/>
-              </w:rPr>
-              <w:t>to sessions of 40 employees on important learning and best practices.</w:t>
+              <w:t>)</w:t>
+            </w:r>
+            <w:r>
+              <w:rPr>
+                <w:rStyle w:val="span"/>
+                <w:rFonts w:ascii="Open Sans" w:eastAsia="Open Sans" w:hAnsi="Open Sans" w:cs="Open Sans"/>
+                <w:color w:val="000000"/>
+                <w:sz w:val="22"/>
+                <w:szCs w:val="22"/>
+              </w:rPr>
+              <w:t xml:space="preserve"> for 150+ data driven colleagues.</w:t>
             </w:r>
           </w:p>
           <w:p>
@@ -1644,8 +1644,6 @@
               </w:rPr>
               <w:t>-</w:t>
             </w:r>
-            <w:bookmarkStart w:id="0" w:name="_GoBack"/>
-            <w:bookmarkEnd w:id="0"/>
             <w:r>
               <w:rPr>
                 <w:rStyle w:val="documentskn-mlg1parentContainerright-box"/>
@@ -3684,7 +3682,7 @@
                 <w:shd w:val="clear" w:color="auto" w:fill="auto"/>
               </w:rPr>
               <w:lastRenderedPageBreak/>
-              <w:t>Additional Skills</w:t>
+              <w:t>Skills</w:t>
             </w:r>
           </w:p>
           <w:p>
@@ -3780,7 +3778,7 @@
                 <w:szCs w:val="22"/>
                 <w:shd w:val="clear" w:color="auto" w:fill="auto"/>
               </w:rPr>
-              <w:t>Time Management</w:t>
+              <w:t>Design thinking / problem solving</w:t>
             </w:r>
           </w:p>
           <w:p>
@@ -3804,7 +3802,18 @@
                 <w:szCs w:val="22"/>
                 <w:shd w:val="clear" w:color="auto" w:fill="auto"/>
               </w:rPr>
-              <w:t>Design Thinking / Problem Solving</w:t>
+              <w:t>Teamwork &amp; c</w:t>
+            </w:r>
+            <w:r>
+              <w:rPr>
+                <w:rStyle w:val="documentskn-mlg1parentContainerright-box"/>
+                <w:rFonts w:ascii="Open Sans" w:eastAsia="Open Sans" w:hAnsi="Open Sans" w:cs="Open Sans"/>
+                <w:color w:val="000000"/>
+                <w:sz w:val="22"/>
+                <w:szCs w:val="22"/>
+                <w:shd w:val="clear" w:color="auto" w:fill="auto"/>
+              </w:rPr>
+              <w:t>ollaboration</w:t>
             </w:r>
           </w:p>
           <w:p>
@@ -3828,7 +3837,18 @@
                 <w:szCs w:val="22"/>
                 <w:shd w:val="clear" w:color="auto" w:fill="auto"/>
               </w:rPr>
-              <w:t>Teamwork &amp; Presentation</w:t>
+              <w:t>Organization &amp; time m</w:t>
+            </w:r>
+            <w:r>
+              <w:rPr>
+                <w:rStyle w:val="documentskn-mlg1parentContainerright-box"/>
+                <w:rFonts w:ascii="Open Sans" w:eastAsia="Open Sans" w:hAnsi="Open Sans" w:cs="Open Sans"/>
+                <w:color w:val="000000"/>
+                <w:sz w:val="22"/>
+                <w:szCs w:val="22"/>
+                <w:shd w:val="clear" w:color="auto" w:fill="auto"/>
+              </w:rPr>
+              <w:t>anagement</w:t>
             </w:r>
           </w:p>
           <w:p>
@@ -3852,7 +3872,7 @@
                 <w:szCs w:val="22"/>
                 <w:shd w:val="clear" w:color="auto" w:fill="auto"/>
               </w:rPr>
-              <w:t>Interpersonal Communication</w:t>
+              <w:t>Communication &amp; delivery</w:t>
             </w:r>
           </w:p>
           <w:p>
@@ -3876,7 +3896,40 @@
                 <w:szCs w:val="22"/>
                 <w:shd w:val="clear" w:color="auto" w:fill="auto"/>
               </w:rPr>
-              <w:t>Customer Support &amp; Experience</w:t>
+              <w:t>Customer s</w:t>
+            </w:r>
+            <w:r>
+              <w:rPr>
+                <w:rStyle w:val="documentskn-mlg1parentContainerright-box"/>
+                <w:rFonts w:ascii="Open Sans" w:eastAsia="Open Sans" w:hAnsi="Open Sans" w:cs="Open Sans"/>
+                <w:color w:val="000000"/>
+                <w:sz w:val="22"/>
+                <w:szCs w:val="22"/>
+                <w:shd w:val="clear" w:color="auto" w:fill="auto"/>
+              </w:rPr>
+              <w:t>upport</w:t>
+            </w:r>
+            <w:r>
+              <w:rPr>
+                <w:rStyle w:val="documentskn-mlg1parentContainerright-box"/>
+                <w:rFonts w:ascii="Open Sans" w:eastAsia="Open Sans" w:hAnsi="Open Sans" w:cs="Open Sans"/>
+                <w:color w:val="000000"/>
+                <w:sz w:val="22"/>
+                <w:szCs w:val="22"/>
+                <w:shd w:val="clear" w:color="auto" w:fill="auto"/>
+              </w:rPr>
+              <w:t xml:space="preserve"> &amp; e</w:t>
+            </w:r>
+            <w:r>
+              <w:rPr>
+                <w:rStyle w:val="documentskn-mlg1parentContainerright-box"/>
+                <w:rFonts w:ascii="Open Sans" w:eastAsia="Open Sans" w:hAnsi="Open Sans" w:cs="Open Sans"/>
+                <w:color w:val="000000"/>
+                <w:sz w:val="22"/>
+                <w:szCs w:val="22"/>
+                <w:shd w:val="clear" w:color="auto" w:fill="auto"/>
+              </w:rPr>
+              <w:t>xperience</w:t>
             </w:r>
           </w:p>
           <w:p>
@@ -3891,6 +3944,8 @@
                 <w:szCs w:val="22"/>
               </w:rPr>
             </w:pPr>
+            <w:bookmarkStart w:id="0" w:name="_GoBack"/>
+            <w:bookmarkEnd w:id="0"/>
           </w:p>
         </w:tc>
         <w:tc>

</xml_diff>